<commit_message>
Atualizadas instruções de exercícios (correção de gralhas)
</commit_message>
<xml_diff>
--- a/Cap09 - Introdução ao Spring Data JPA/Ch09 - Exercício 04 Criação de UI em HTML para API de Gestão de Livros/Passos para Solução do Exercício 9.4 em Formato Word.docx
+++ b/Cap09 - Introdução ao Spring Data JPA/Ch09 - Exercício 04 Criação de UI em HTML para API de Gestão de Livros/Passos para Solução do Exercício 9.4 em Formato Word.docx
@@ -1,6 +1,6 @@
 
 <file path=word/document.xml><?xml version="1.0" encoding="utf-8"?>
-<w:document xmlns:wpc="http://schemas.microsoft.com/office/word/2010/wordprocessingCanvas" xmlns:cx="http://schemas.microsoft.com/office/drawing/2014/chartex" xmlns:cx1="http://schemas.microsoft.com/office/drawing/2015/9/8/chartex" xmlns:cx2="http://schemas.microsoft.com/office/drawing/2015/10/21/chartex" xmlns:cx3="http://schemas.microsoft.com/office/drawing/2016/5/9/chartex" xmlns:cx4="http://schemas.microsoft.com/office/drawing/2016/5/10/chartex" xmlns:cx5="http://schemas.microsoft.com/office/drawing/2016/5/11/chartex" xmlns:cx6="http://schemas.microsoft.com/office/drawing/2016/5/12/chartex" xmlns:cx7="http://schemas.microsoft.com/office/drawing/2016/5/13/chartex" xmlns:cx8="http://schemas.microsoft.com/office/drawing/2016/5/14/chartex" xmlns:mc="http://schemas.openxmlformats.org/markup-compatibility/2006" xmlns:aink="http://schemas.microsoft.com/office/drawing/2016/ink" xmlns:am3d="http://schemas.microsoft.com/office/drawing/2017/model3d" xmlns:o="urn:schemas-microsoft-com:office:office" xmlns:oel="http://schemas.microsoft.com/office/2019/extlst" xmlns:r="http://schemas.openxmlformats.org/officeDocument/2006/relationships" xmlns:m="http://schemas.openxmlformats.org/officeDocument/2006/math" xmlns:v="urn:schemas-microsoft-com:vml" xmlns:wp14="http://schemas.microsoft.com/office/word/2010/wordprocessingDrawing" xmlns:wp="http://schemas.openxmlformats.org/drawingml/2006/wordprocessingDrawing" xmlns:w10="urn:schemas-microsoft-com:office:word" xmlns:w="http://schemas.openxmlformats.org/wordprocessingml/2006/main" xmlns:w14="http://schemas.microsoft.com/office/word/2010/wordml" xmlns:w15="http://schemas.microsoft.com/office/word/2012/wordml" xmlns:w16cex="http://schemas.microsoft.com/office/word/2018/wordml/cex" xmlns:w16cid="http://schemas.microsoft.com/office/word/2016/wordml/cid" xmlns:w16="http://schemas.microsoft.com/office/word/2018/wordml" xmlns:w16du="http://schemas.microsoft.com/office/word/2023/wordml/word16du" xmlns:w16sdtdh="http://schemas.microsoft.com/office/word/2020/wordml/sdtdatahash" xmlns:w16se="http://schemas.microsoft.com/office/word/2015/wordml/symex" xmlns:wpg="http://schemas.microsoft.com/office/word/2010/wordprocessingGroup" xmlns:wpi="http://schemas.microsoft.com/office/word/2010/wordprocessingInk" xmlns:wne="http://schemas.microsoft.com/office/word/2006/wordml" xmlns:wps="http://schemas.microsoft.com/office/word/2010/wordprocessingShape" mc:Ignorable="w14 w15 w16se w16cid w16 w16cex w16sdtdh w16du wp14">
+<w:document xmlns:wpc="http://schemas.microsoft.com/office/word/2010/wordprocessingCanvas" xmlns:cx="http://schemas.microsoft.com/office/drawing/2014/chartex" xmlns:cx1="http://schemas.microsoft.com/office/drawing/2015/9/8/chartex" xmlns:cx2="http://schemas.microsoft.com/office/drawing/2015/10/21/chartex" xmlns:cx3="http://schemas.microsoft.com/office/drawing/2016/5/9/chartex" xmlns:cx4="http://schemas.microsoft.com/office/drawing/2016/5/10/chartex" xmlns:cx5="http://schemas.microsoft.com/office/drawing/2016/5/11/chartex" xmlns:cx6="http://schemas.microsoft.com/office/drawing/2016/5/12/chartex" xmlns:cx7="http://schemas.microsoft.com/office/drawing/2016/5/13/chartex" xmlns:cx8="http://schemas.microsoft.com/office/drawing/2016/5/14/chartex" xmlns:mc="http://schemas.openxmlformats.org/markup-compatibility/2006" xmlns:aink="http://schemas.microsoft.com/office/drawing/2016/ink" xmlns:am3d="http://schemas.microsoft.com/office/drawing/2017/model3d" xmlns:o="urn:schemas-microsoft-com:office:office" xmlns:oel="http://schemas.microsoft.com/office/2019/extlst" xmlns:r="http://schemas.openxmlformats.org/officeDocument/2006/relationships" xmlns:m="http://schemas.openxmlformats.org/officeDocument/2006/math" xmlns:v="urn:schemas-microsoft-com:vml" xmlns:wp14="http://schemas.microsoft.com/office/word/2010/wordprocessingDrawing" xmlns:wp="http://schemas.openxmlformats.org/drawingml/2006/wordprocessingDrawing" xmlns:w10="urn:schemas-microsoft-com:office:word" xmlns:w="http://schemas.openxmlformats.org/wordprocessingml/2006/main" xmlns:w14="http://schemas.microsoft.com/office/word/2010/wordml" xmlns:w15="http://schemas.microsoft.com/office/word/2012/wordml" xmlns:w16cex="http://schemas.microsoft.com/office/word/2018/wordml/cex" xmlns:w16cid="http://schemas.microsoft.com/office/word/2016/wordml/cid" xmlns:w16="http://schemas.microsoft.com/office/word/2018/wordml" xmlns:w16du="http://schemas.microsoft.com/office/word/2023/wordml/word16du" xmlns:w16sdtdh="http://schemas.microsoft.com/office/word/2020/wordml/sdtdatahash" xmlns:w16sdtfl="http://schemas.microsoft.com/office/word/2024/wordml/sdtformatlock" xmlns:w16se="http://schemas.microsoft.com/office/word/2015/wordml/symex" xmlns:wpg="http://schemas.microsoft.com/office/word/2010/wordprocessingGroup" xmlns:wpi="http://schemas.microsoft.com/office/word/2010/wordprocessingInk" xmlns:wne="http://schemas.microsoft.com/office/word/2006/wordml" xmlns:wps="http://schemas.microsoft.com/office/word/2010/wordprocessingShape" mc:Ignorable="w14 w15 w16se w16cid w16 w16cex w16sdtdh w16sdtfl w16du wp14">
   <w:body>
     <w:p>
       <w:pPr>
@@ -17,14 +17,21 @@
           <w:rFonts w:ascii="Calibri" w:hAnsi="Calibri" w:cs="Calibri"/>
           <w:lang w:val="pt-PT"/>
         </w:rPr>
-        <w:t xml:space="preserve">Exercício 9.5 - </w:t>
+        <w:t>Exercício 9.</w:t>
       </w:r>
       <w:r>
         <w:rPr>
           <w:rFonts w:ascii="Calibri" w:hAnsi="Calibri" w:cs="Calibri"/>
           <w:lang w:val="pt-PT"/>
         </w:rPr>
-        <w:t>Tutorial Passo-a-Passo</w:t>
+        <w:t>4</w:t>
+      </w:r>
+      <w:r>
+        <w:rPr>
+          <w:rFonts w:ascii="Calibri" w:hAnsi="Calibri" w:cs="Calibri"/>
+          <w:lang w:val="pt-PT"/>
+        </w:rPr>
+        <w:t xml:space="preserve"> - Tutorial Passo-a-Passo</w:t>
       </w:r>
     </w:p>
     <w:p>
@@ -41,36 +48,37 @@
           <w:rFonts w:ascii="Calibri" w:hAnsi="Calibri" w:cs="Calibri"/>
           <w:lang w:val="pt-PT"/>
         </w:rPr>
-        <w:t xml:space="preserve">Configuração do CORS no </w:t>
-      </w:r>
-      <w:proofErr w:type="spellStart"/>
+        <w:t>(</w:t>
+      </w:r>
       <w:r>
         <w:rPr>
           <w:rFonts w:ascii="Calibri" w:hAnsi="Calibri" w:cs="Calibri"/>
           <w:lang w:val="pt-PT"/>
         </w:rPr>
-        <w:t>Backend</w:t>
-      </w:r>
-      <w:proofErr w:type="spellEnd"/>
+        <w:t>Uso de HTM</w:t>
+      </w:r>
       <w:r>
         <w:rPr>
           <w:rFonts w:ascii="Calibri" w:hAnsi="Calibri" w:cs="Calibri"/>
           <w:lang w:val="pt-PT"/>
         </w:rPr>
-        <w:t xml:space="preserve"> e Uso de HTML para Testar o </w:t>
-      </w:r>
-      <w:proofErr w:type="spellStart"/>
-      <w:r>
-        <w:rPr>
-          <w:rFonts w:ascii="Calibri" w:hAnsi="Calibri" w:cs="Calibri"/>
-          <w:lang w:val="pt-PT"/>
-        </w:rPr>
-        <w:t>Frontend</w:t>
-      </w:r>
-      <w:proofErr w:type="spellEnd"/>
+        <w:t>L/CSS/JS para a API de Livros)</w:t>
+      </w:r>
     </w:p>
     <w:p>
-      <w:r>
+      <w:pPr>
+        <w:pStyle w:val="Ttulo3"/>
+        <w:jc w:val="center"/>
+        <w:rPr>
+          <w:rFonts w:ascii="Calibri" w:hAnsi="Calibri" w:cs="Calibri"/>
+          <w:lang w:val="pt-PT"/>
+        </w:rPr>
+      </w:pPr>
+      <w:r>
+        <w:rPr>
+          <w:rFonts w:ascii="Calibri" w:hAnsi="Calibri" w:cs="Calibri"/>
+          <w:lang w:val="pt-PT"/>
+        </w:rPr>
         <w:pict w14:anchorId="7D05B251">
           <v:rect id="_x0000_i1025" style="width:0;height:1.5pt" o:hralign="center" o:hrstd="t" o:hr="t"/>
         </w:pict>
@@ -91,15 +99,32 @@
           <w:bCs/>
           <w:lang w:val="pt-PT"/>
         </w:rPr>
-        <w:t xml:space="preserve">Parte 1: Configuração do CORS no </w:t>
-      </w:r>
-      <w:proofErr w:type="spellStart"/>
-      <w:r>
-        <w:rPr>
+        <w:t>Parte 1: Configuração do CORS</w:t>
+      </w:r>
+      <w:r>
+        <w:rPr>
+          <w:rStyle w:val="Refdenotaderodap"/>
           <w:b/>
           <w:bCs/>
           <w:lang w:val="pt-PT"/>
         </w:rPr>
+        <w:footnoteReference w:id="1"/>
+      </w:r>
+      <w:r>
+        <w:rPr>
+          <w:b/>
+          <w:bCs/>
+          <w:lang w:val="pt-PT"/>
+        </w:rPr>
+        <w:t xml:space="preserve"> no </w:t>
+      </w:r>
+      <w:proofErr w:type="spellStart"/>
+      <w:r>
+        <w:rPr>
+          <w:b/>
+          <w:bCs/>
+          <w:lang w:val="pt-PT"/>
+        </w:rPr>
         <w:t>Backend</w:t>
       </w:r>
       <w:proofErr w:type="spellEnd"/>
@@ -263,8 +288,6 @@
     </w:p>
     <w:p>
       <w:pPr>
-        <w:pStyle w:val="Corpodetexto"/>
-        <w:ind w:left="720"/>
         <w:rPr>
           <w:lang w:val="pt-PT"/>
         </w:rPr>
@@ -427,6 +450,7 @@
       <w:r>
         <w:rPr>
           <w:rFonts w:ascii="Calibri" w:hAnsi="Calibri" w:cs="Calibri"/>
+          <w:noProof/>
           <w:lang w:val="pt-PT"/>
         </w:rPr>
         <w:drawing>
@@ -453,7 +477,7 @@
                     <pic:cNvPicPr/>
                   </pic:nvPicPr>
                   <pic:blipFill>
-                    <a:blip r:embed="rId5">
+                    <a:blip r:embed="rId8">
                       <a:extLst>
                         <a:ext uri="{28A0092B-C50C-407E-A947-70E740481C1C}">
                           <a14:useLocalDpi xmlns:a14="http://schemas.microsoft.com/office/drawing/2010/main" val="0"/>
@@ -1683,7 +1707,7 @@
         </w:rPr>
         <w:t xml:space="preserve"> deve estar a correr em </w:t>
       </w:r>
-      <w:hyperlink r:id="rId6" w:history="1">
+      <w:hyperlink r:id="rId9" w:history="1">
         <w:r>
           <w:rPr>
             <w:rStyle w:val="Hiperligao"/>
@@ -1709,7 +1733,15 @@
       </w:pPr>
     </w:p>
     <w:p>
-      <w:r>
+      <w:pPr>
+        <w:rPr>
+          <w:lang w:val="pt-PT"/>
+        </w:rPr>
+      </w:pPr>
+      <w:r>
+        <w:rPr>
+          <w:lang w:val="pt-PT"/>
+        </w:rPr>
         <w:br w:type="page"/>
       </w:r>
     </w:p>
@@ -6512,6 +6544,11 @@
       <w:bookmarkStart w:id="7" w:name="conclusão"/>
       <w:bookmarkEnd w:id="6"/>
       <w:bookmarkEnd w:id="7"/>
+    </w:p>
+    <w:p>
+      <w:pPr>
+        <w:pStyle w:val="Corpodetexto"/>
+      </w:pPr>
     </w:p>
     <w:sectPr>
       <w:pgSz w:w="12240" w:h="15840"/>
@@ -6523,8 +6560,233 @@
 </w:document>
 </file>
 
+<file path=word/endnotes.xml><?xml version="1.0" encoding="utf-8"?>
+<w:endnotes xmlns:wpc="http://schemas.microsoft.com/office/word/2010/wordprocessingCanvas" xmlns:cx="http://schemas.microsoft.com/office/drawing/2014/chartex" xmlns:cx1="http://schemas.microsoft.com/office/drawing/2015/9/8/chartex" xmlns:cx2="http://schemas.microsoft.com/office/drawing/2015/10/21/chartex" xmlns:cx3="http://schemas.microsoft.com/office/drawing/2016/5/9/chartex" xmlns:cx4="http://schemas.microsoft.com/office/drawing/2016/5/10/chartex" xmlns:cx5="http://schemas.microsoft.com/office/drawing/2016/5/11/chartex" xmlns:cx6="http://schemas.microsoft.com/office/drawing/2016/5/12/chartex" xmlns:cx7="http://schemas.microsoft.com/office/drawing/2016/5/13/chartex" xmlns:cx8="http://schemas.microsoft.com/office/drawing/2016/5/14/chartex" xmlns:mc="http://schemas.openxmlformats.org/markup-compatibility/2006" xmlns:aink="http://schemas.microsoft.com/office/drawing/2016/ink" xmlns:am3d="http://schemas.microsoft.com/office/drawing/2017/model3d" xmlns:o="urn:schemas-microsoft-com:office:office" xmlns:oel="http://schemas.microsoft.com/office/2019/extlst" xmlns:r="http://schemas.openxmlformats.org/officeDocument/2006/relationships" xmlns:m="http://schemas.openxmlformats.org/officeDocument/2006/math" xmlns:v="urn:schemas-microsoft-com:vml" xmlns:wp14="http://schemas.microsoft.com/office/word/2010/wordprocessingDrawing" xmlns:wp="http://schemas.openxmlformats.org/drawingml/2006/wordprocessingDrawing" xmlns:w10="urn:schemas-microsoft-com:office:word" xmlns:w="http://schemas.openxmlformats.org/wordprocessingml/2006/main" xmlns:w14="http://schemas.microsoft.com/office/word/2010/wordml" xmlns:w15="http://schemas.microsoft.com/office/word/2012/wordml" xmlns:w16cex="http://schemas.microsoft.com/office/word/2018/wordml/cex" xmlns:w16cid="http://schemas.microsoft.com/office/word/2016/wordml/cid" xmlns:w16="http://schemas.microsoft.com/office/word/2018/wordml" xmlns:w16du="http://schemas.microsoft.com/office/word/2023/wordml/word16du" xmlns:w16sdtdh="http://schemas.microsoft.com/office/word/2020/wordml/sdtdatahash" xmlns:w16sdtfl="http://schemas.microsoft.com/office/word/2024/wordml/sdtformatlock" xmlns:w16se="http://schemas.microsoft.com/office/word/2015/wordml/symex" xmlns:wpg="http://schemas.microsoft.com/office/word/2010/wordprocessingGroup" xmlns:wpi="http://schemas.microsoft.com/office/word/2010/wordprocessingInk" xmlns:wne="http://schemas.microsoft.com/office/word/2006/wordml" xmlns:wps="http://schemas.microsoft.com/office/word/2010/wordprocessingShape" mc:Ignorable="w14 w15 w16se w16cid w16 w16cex w16sdtdh w16sdtfl w16du wp14">
+  <w:endnote w:type="separator" w:id="-1">
+    <w:p>
+      <w:pPr>
+        <w:spacing w:after="0"/>
+      </w:pPr>
+      <w:r>
+        <w:separator/>
+      </w:r>
+    </w:p>
+  </w:endnote>
+  <w:endnote w:type="continuationSeparator" w:id="0">
+    <w:p>
+      <w:pPr>
+        <w:spacing w:after="0"/>
+      </w:pPr>
+      <w:r>
+        <w:continuationSeparator/>
+      </w:r>
+    </w:p>
+  </w:endnote>
+</w:endnotes>
+</file>
+
+<file path=word/footnotes.xml><?xml version="1.0" encoding="utf-8"?>
+<w:footnotes xmlns:wpc="http://schemas.microsoft.com/office/word/2010/wordprocessingCanvas" xmlns:cx="http://schemas.microsoft.com/office/drawing/2014/chartex" xmlns:cx1="http://schemas.microsoft.com/office/drawing/2015/9/8/chartex" xmlns:cx2="http://schemas.microsoft.com/office/drawing/2015/10/21/chartex" xmlns:cx3="http://schemas.microsoft.com/office/drawing/2016/5/9/chartex" xmlns:cx4="http://schemas.microsoft.com/office/drawing/2016/5/10/chartex" xmlns:cx5="http://schemas.microsoft.com/office/drawing/2016/5/11/chartex" xmlns:cx6="http://schemas.microsoft.com/office/drawing/2016/5/12/chartex" xmlns:cx7="http://schemas.microsoft.com/office/drawing/2016/5/13/chartex" xmlns:cx8="http://schemas.microsoft.com/office/drawing/2016/5/14/chartex" xmlns:mc="http://schemas.openxmlformats.org/markup-compatibility/2006" xmlns:aink="http://schemas.microsoft.com/office/drawing/2016/ink" xmlns:am3d="http://schemas.microsoft.com/office/drawing/2017/model3d" xmlns:o="urn:schemas-microsoft-com:office:office" xmlns:oel="http://schemas.microsoft.com/office/2019/extlst" xmlns:r="http://schemas.openxmlformats.org/officeDocument/2006/relationships" xmlns:m="http://schemas.openxmlformats.org/officeDocument/2006/math" xmlns:v="urn:schemas-microsoft-com:vml" xmlns:wp14="http://schemas.microsoft.com/office/word/2010/wordprocessingDrawing" xmlns:wp="http://schemas.openxmlformats.org/drawingml/2006/wordprocessingDrawing" xmlns:w10="urn:schemas-microsoft-com:office:word" xmlns:w="http://schemas.openxmlformats.org/wordprocessingml/2006/main" xmlns:w14="http://schemas.microsoft.com/office/word/2010/wordml" xmlns:w15="http://schemas.microsoft.com/office/word/2012/wordml" xmlns:w16cex="http://schemas.microsoft.com/office/word/2018/wordml/cex" xmlns:w16cid="http://schemas.microsoft.com/office/word/2016/wordml/cid" xmlns:w16="http://schemas.microsoft.com/office/word/2018/wordml" xmlns:w16du="http://schemas.microsoft.com/office/word/2023/wordml/word16du" xmlns:w16sdtdh="http://schemas.microsoft.com/office/word/2020/wordml/sdtdatahash" xmlns:w16sdtfl="http://schemas.microsoft.com/office/word/2024/wordml/sdtformatlock" xmlns:w16se="http://schemas.microsoft.com/office/word/2015/wordml/symex" xmlns:wpg="http://schemas.microsoft.com/office/word/2010/wordprocessingGroup" xmlns:wpi="http://schemas.microsoft.com/office/word/2010/wordprocessingInk" xmlns:wne="http://schemas.microsoft.com/office/word/2006/wordml" xmlns:wps="http://schemas.microsoft.com/office/word/2010/wordprocessingShape" mc:Ignorable="w14 w15 w16se w16cid w16 w16cex w16sdtdh w16sdtfl w16du wp14">
+  <w:footnote w:type="separator" w:id="-1">
+    <w:p>
+      <w:pPr>
+        <w:spacing w:after="0"/>
+      </w:pPr>
+      <w:r>
+        <w:separator/>
+      </w:r>
+    </w:p>
+  </w:footnote>
+  <w:footnote w:type="continuationSeparator" w:id="0">
+    <w:p>
+      <w:pPr>
+        <w:spacing w:after="0"/>
+      </w:pPr>
+      <w:r>
+        <w:continuationSeparator/>
+      </w:r>
+    </w:p>
+  </w:footnote>
+  <w:footnote w:id="1">
+    <w:p>
+      <w:pPr>
+        <w:pStyle w:val="Textodenotaderodap"/>
+        <w:rPr>
+          <w:rFonts w:ascii="Calibri" w:hAnsi="Calibri" w:cs="Calibri"/>
+          <w:sz w:val="20"/>
+          <w:szCs w:val="20"/>
+          <w:lang w:val="pt-PT"/>
+        </w:rPr>
+      </w:pPr>
+      <w:r>
+        <w:rPr>
+          <w:rStyle w:val="Refdenotaderodap"/>
+        </w:rPr>
+        <w:footnoteRef/>
+      </w:r>
+      <w:r>
+        <w:rPr>
+          <w:lang w:val="pt-PT"/>
+        </w:rPr>
+        <w:t xml:space="preserve"> </w:t>
+      </w:r>
+      <w:r>
+        <w:rPr>
+          <w:rFonts w:ascii="Calibri" w:hAnsi="Calibri" w:cs="Calibri"/>
+          <w:sz w:val="20"/>
+          <w:szCs w:val="20"/>
+          <w:lang w:val="pt-PT"/>
+        </w:rPr>
+        <w:t>O CORS (</w:t>
+      </w:r>
+      <w:r>
+        <w:rPr>
+          <w:rFonts w:ascii="Calibri" w:hAnsi="Calibri" w:cs="Calibri"/>
+          <w:i/>
+          <w:iCs/>
+          <w:sz w:val="20"/>
+          <w:szCs w:val="20"/>
+          <w:lang w:val="pt-PT"/>
+        </w:rPr>
+        <w:t>Cross-</w:t>
+      </w:r>
+      <w:proofErr w:type="spellStart"/>
+      <w:r>
+        <w:rPr>
+          <w:rFonts w:ascii="Calibri" w:hAnsi="Calibri" w:cs="Calibri"/>
+          <w:i/>
+          <w:iCs/>
+          <w:sz w:val="20"/>
+          <w:szCs w:val="20"/>
+          <w:lang w:val="pt-PT"/>
+        </w:rPr>
+        <w:t>Origin</w:t>
+      </w:r>
+      <w:proofErr w:type="spellEnd"/>
+      <w:r>
+        <w:rPr>
+          <w:rFonts w:ascii="Calibri" w:hAnsi="Calibri" w:cs="Calibri"/>
+          <w:i/>
+          <w:iCs/>
+          <w:sz w:val="20"/>
+          <w:szCs w:val="20"/>
+          <w:lang w:val="pt-PT"/>
+        </w:rPr>
+        <w:t xml:space="preserve"> </w:t>
+      </w:r>
+      <w:proofErr w:type="spellStart"/>
+      <w:r>
+        <w:rPr>
+          <w:rFonts w:ascii="Calibri" w:hAnsi="Calibri" w:cs="Calibri"/>
+          <w:i/>
+          <w:iCs/>
+          <w:sz w:val="20"/>
+          <w:szCs w:val="20"/>
+          <w:lang w:val="pt-PT"/>
+        </w:rPr>
+        <w:t>Resource</w:t>
+      </w:r>
+      <w:proofErr w:type="spellEnd"/>
+      <w:r>
+        <w:rPr>
+          <w:rFonts w:ascii="Calibri" w:hAnsi="Calibri" w:cs="Calibri"/>
+          <w:i/>
+          <w:iCs/>
+          <w:sz w:val="20"/>
+          <w:szCs w:val="20"/>
+          <w:lang w:val="pt-PT"/>
+        </w:rPr>
+        <w:t xml:space="preserve"> </w:t>
+      </w:r>
+      <w:proofErr w:type="spellStart"/>
+      <w:r>
+        <w:rPr>
+          <w:rFonts w:ascii="Calibri" w:hAnsi="Calibri" w:cs="Calibri"/>
+          <w:i/>
+          <w:iCs/>
+          <w:sz w:val="20"/>
+          <w:szCs w:val="20"/>
+          <w:lang w:val="pt-PT"/>
+        </w:rPr>
+        <w:t>Sharing</w:t>
+      </w:r>
+      <w:proofErr w:type="spellEnd"/>
+      <w:r>
+        <w:rPr>
+          <w:rFonts w:ascii="Calibri" w:hAnsi="Calibri" w:cs="Calibri"/>
+          <w:sz w:val="20"/>
+          <w:szCs w:val="20"/>
+          <w:lang w:val="pt-PT"/>
+        </w:rPr>
+        <w:t xml:space="preserve">) é um mecanismo de segurança dos navegadores que bloqueia requisições feitas de um domínio para outro, protegendo contra acessos não autorizados. Durante o desenvolvimento de aplicações web distribuídas, é necessário configurá-lo no </w:t>
+      </w:r>
+      <w:proofErr w:type="spellStart"/>
+      <w:r>
+        <w:rPr>
+          <w:rFonts w:ascii="Calibri" w:hAnsi="Calibri" w:cs="Calibri"/>
+          <w:sz w:val="20"/>
+          <w:szCs w:val="20"/>
+          <w:lang w:val="pt-PT"/>
+        </w:rPr>
+        <w:t>backend</w:t>
+      </w:r>
+      <w:proofErr w:type="spellEnd"/>
+      <w:r>
+        <w:rPr>
+          <w:rFonts w:ascii="Calibri" w:hAnsi="Calibri" w:cs="Calibri"/>
+          <w:sz w:val="20"/>
+          <w:szCs w:val="20"/>
+          <w:lang w:val="pt-PT"/>
+        </w:rPr>
+        <w:t xml:space="preserve"> (Spring </w:t>
+      </w:r>
+      <w:proofErr w:type="spellStart"/>
+      <w:r>
+        <w:rPr>
+          <w:rFonts w:ascii="Calibri" w:hAnsi="Calibri" w:cs="Calibri"/>
+          <w:sz w:val="20"/>
+          <w:szCs w:val="20"/>
+          <w:lang w:val="pt-PT"/>
+        </w:rPr>
+        <w:t>Boot</w:t>
+      </w:r>
+      <w:proofErr w:type="spellEnd"/>
+      <w:r>
+        <w:rPr>
+          <w:rFonts w:ascii="Calibri" w:hAnsi="Calibri" w:cs="Calibri"/>
+          <w:sz w:val="20"/>
+          <w:szCs w:val="20"/>
+          <w:lang w:val="pt-PT"/>
+        </w:rPr>
+        <w:t xml:space="preserve">) para permitir que o </w:t>
+      </w:r>
+      <w:proofErr w:type="spellStart"/>
+      <w:r>
+        <w:rPr>
+          <w:rFonts w:ascii="Calibri" w:hAnsi="Calibri" w:cs="Calibri"/>
+          <w:sz w:val="20"/>
+          <w:szCs w:val="20"/>
+          <w:lang w:val="pt-PT"/>
+        </w:rPr>
+        <w:t>frontend</w:t>
+      </w:r>
+      <w:proofErr w:type="spellEnd"/>
+      <w:r>
+        <w:rPr>
+          <w:rFonts w:ascii="Calibri" w:hAnsi="Calibri" w:cs="Calibri"/>
+          <w:sz w:val="20"/>
+          <w:szCs w:val="20"/>
+          <w:lang w:val="pt-PT"/>
+        </w:rPr>
+        <w:t xml:space="preserve"> (ex.: HTML em http://localhost:3000) aceda à API em outro domínio (ex.: http://localhost:8080). Sem esta configuração, o navegador rejeitará as requisições por questões de segurança.</w:t>
+      </w:r>
+    </w:p>
+  </w:footnote>
+</w:footnotes>
+</file>
+
 <file path=word/numbering.xml><?xml version="1.0" encoding="utf-8"?>
-<w:numbering xmlns:wpc="http://schemas.microsoft.com/office/word/2010/wordprocessingCanvas" xmlns:cx="http://schemas.microsoft.com/office/drawing/2014/chartex" xmlns:cx1="http://schemas.microsoft.com/office/drawing/2015/9/8/chartex" xmlns:cx2="http://schemas.microsoft.com/office/drawing/2015/10/21/chartex" xmlns:cx3="http://schemas.microsoft.com/office/drawing/2016/5/9/chartex" xmlns:cx4="http://schemas.microsoft.com/office/drawing/2016/5/10/chartex" xmlns:cx5="http://schemas.microsoft.com/office/drawing/2016/5/11/chartex" xmlns:cx6="http://schemas.microsoft.com/office/drawing/2016/5/12/chartex" xmlns:cx7="http://schemas.microsoft.com/office/drawing/2016/5/13/chartex" xmlns:cx8="http://schemas.microsoft.com/office/drawing/2016/5/14/chartex" xmlns:mc="http://schemas.openxmlformats.org/markup-compatibility/2006" xmlns:aink="http://schemas.microsoft.com/office/drawing/2016/ink" xmlns:am3d="http://schemas.microsoft.com/office/drawing/2017/model3d" xmlns:o="urn:schemas-microsoft-com:office:office" xmlns:oel="http://schemas.microsoft.com/office/2019/extlst" xmlns:r="http://schemas.openxmlformats.org/officeDocument/2006/relationships" xmlns:m="http://schemas.openxmlformats.org/officeDocument/2006/math" xmlns:v="urn:schemas-microsoft-com:vml" xmlns:wp14="http://schemas.microsoft.com/office/word/2010/wordprocessingDrawing" xmlns:wp="http://schemas.openxmlformats.org/drawingml/2006/wordprocessingDrawing" xmlns:w10="urn:schemas-microsoft-com:office:word" xmlns:w="http://schemas.openxmlformats.org/wordprocessingml/2006/main" xmlns:w14="http://schemas.microsoft.com/office/word/2010/wordml" xmlns:w15="http://schemas.microsoft.com/office/word/2012/wordml" xmlns:w16cex="http://schemas.microsoft.com/office/word/2018/wordml/cex" xmlns:w16cid="http://schemas.microsoft.com/office/word/2016/wordml/cid" xmlns:w16="http://schemas.microsoft.com/office/word/2018/wordml" xmlns:w16du="http://schemas.microsoft.com/office/word/2023/wordml/word16du" xmlns:w16sdtdh="http://schemas.microsoft.com/office/word/2020/wordml/sdtdatahash" xmlns:w16se="http://schemas.microsoft.com/office/word/2015/wordml/symex" xmlns:wpg="http://schemas.microsoft.com/office/word/2010/wordprocessingGroup" xmlns:wpi="http://schemas.microsoft.com/office/word/2010/wordprocessingInk" xmlns:wne="http://schemas.microsoft.com/office/word/2006/wordml" xmlns:wps="http://schemas.microsoft.com/office/word/2010/wordprocessingShape" mc:Ignorable="w14 w15 w16se w16cid w16 w16cex w16sdtdh w16du wp14">
+<w:numbering xmlns:wpc="http://schemas.microsoft.com/office/word/2010/wordprocessingCanvas" xmlns:cx="http://schemas.microsoft.com/office/drawing/2014/chartex" xmlns:cx1="http://schemas.microsoft.com/office/drawing/2015/9/8/chartex" xmlns:cx2="http://schemas.microsoft.com/office/drawing/2015/10/21/chartex" xmlns:cx3="http://schemas.microsoft.com/office/drawing/2016/5/9/chartex" xmlns:cx4="http://schemas.microsoft.com/office/drawing/2016/5/10/chartex" xmlns:cx5="http://schemas.microsoft.com/office/drawing/2016/5/11/chartex" xmlns:cx6="http://schemas.microsoft.com/office/drawing/2016/5/12/chartex" xmlns:cx7="http://schemas.microsoft.com/office/drawing/2016/5/13/chartex" xmlns:cx8="http://schemas.microsoft.com/office/drawing/2016/5/14/chartex" xmlns:mc="http://schemas.openxmlformats.org/markup-compatibility/2006" xmlns:aink="http://schemas.microsoft.com/office/drawing/2016/ink" xmlns:am3d="http://schemas.microsoft.com/office/drawing/2017/model3d" xmlns:o="urn:schemas-microsoft-com:office:office" xmlns:oel="http://schemas.microsoft.com/office/2019/extlst" xmlns:r="http://schemas.openxmlformats.org/officeDocument/2006/relationships" xmlns:m="http://schemas.openxmlformats.org/officeDocument/2006/math" xmlns:v="urn:schemas-microsoft-com:vml" xmlns:wp14="http://schemas.microsoft.com/office/word/2010/wordprocessingDrawing" xmlns:wp="http://schemas.openxmlformats.org/drawingml/2006/wordprocessingDrawing" xmlns:w10="urn:schemas-microsoft-com:office:word" xmlns:w="http://schemas.openxmlformats.org/wordprocessingml/2006/main" xmlns:w14="http://schemas.microsoft.com/office/word/2010/wordml" xmlns:w15="http://schemas.microsoft.com/office/word/2012/wordml" xmlns:w16cex="http://schemas.microsoft.com/office/word/2018/wordml/cex" xmlns:w16cid="http://schemas.microsoft.com/office/word/2016/wordml/cid" xmlns:w16="http://schemas.microsoft.com/office/word/2018/wordml" xmlns:w16du="http://schemas.microsoft.com/office/word/2023/wordml/word16du" xmlns:w16sdtdh="http://schemas.microsoft.com/office/word/2020/wordml/sdtdatahash" xmlns:w16sdtfl="http://schemas.microsoft.com/office/word/2024/wordml/sdtformatlock" xmlns:w16se="http://schemas.microsoft.com/office/word/2015/wordml/symex" xmlns:wpg="http://schemas.microsoft.com/office/word/2010/wordprocessingGroup" xmlns:wpi="http://schemas.microsoft.com/office/word/2010/wordprocessingInk" xmlns:wne="http://schemas.microsoft.com/office/word/2006/wordml" xmlns:wps="http://schemas.microsoft.com/office/word/2010/wordprocessingShape" mc:Ignorable="w14 w15 w16se w16cid w16 w16cex w16sdtdh w16sdtfl w16du wp14">
   <w:abstractNum w:abstractNumId="0" w15:restartNumberingAfterBreak="0">
     <w:nsid w:val="FFFFFF7C"/>
     <w:multiLevelType w:val="singleLevel"/>
@@ -7730,7 +7992,7 @@
 </file>
 
 <file path=word/styles.xml><?xml version="1.0" encoding="utf-8"?>
-<w:styles xmlns:mc="http://schemas.openxmlformats.org/markup-compatibility/2006" xmlns:r="http://schemas.openxmlformats.org/officeDocument/2006/relationships" xmlns:w="http://schemas.openxmlformats.org/wordprocessingml/2006/main" xmlns:w14="http://schemas.microsoft.com/office/word/2010/wordml" xmlns:w15="http://schemas.microsoft.com/office/word/2012/wordml" xmlns:w16cex="http://schemas.microsoft.com/office/word/2018/wordml/cex" xmlns:w16cid="http://schemas.microsoft.com/office/word/2016/wordml/cid" xmlns:w16="http://schemas.microsoft.com/office/word/2018/wordml" xmlns:w16du="http://schemas.microsoft.com/office/word/2023/wordml/word16du" xmlns:w16sdtdh="http://schemas.microsoft.com/office/word/2020/wordml/sdtdatahash" xmlns:w16se="http://schemas.microsoft.com/office/word/2015/wordml/symex" mc:Ignorable="w14 w15 w16se w16cid w16 w16cex w16sdtdh w16du">
+<w:styles xmlns:mc="http://schemas.openxmlformats.org/markup-compatibility/2006" xmlns:r="http://schemas.openxmlformats.org/officeDocument/2006/relationships" xmlns:w="http://schemas.openxmlformats.org/wordprocessingml/2006/main" xmlns:w14="http://schemas.microsoft.com/office/word/2010/wordml" xmlns:w15="http://schemas.microsoft.com/office/word/2012/wordml" xmlns:w16cex="http://schemas.microsoft.com/office/word/2018/wordml/cex" xmlns:w16cid="http://schemas.microsoft.com/office/word/2016/wordml/cid" xmlns:w16="http://schemas.microsoft.com/office/word/2018/wordml" xmlns:w16du="http://schemas.microsoft.com/office/word/2023/wordml/word16du" xmlns:w16sdtdh="http://schemas.microsoft.com/office/word/2020/wordml/sdtdatahash" xmlns:w16sdtfl="http://schemas.microsoft.com/office/word/2024/wordml/sdtformatlock" xmlns:w16se="http://schemas.microsoft.com/office/word/2015/wordml/symex" mc:Ignorable="w14 w15 w16se w16cid w16 w16cex w16sdtdh w16sdtfl w16du">
   <w:docDefaults>
     <w:rPrDefault>
       <w:rPr>
@@ -7747,6 +8009,7 @@
     </w:pPrDefault>
   </w:docDefaults>
   <w:latentStyles w:defLockedState="0" w:defUIPriority="0" w:defSemiHidden="0" w:defUnhideWhenUsed="0" w:defQFormat="0" w:count="376">
+    <w:lsdException w:name="footer" w:uiPriority="99"/>
     <w:lsdException w:name="Normal Table" w:semiHidden="1" w:unhideWhenUsed="1"/>
     <w:lsdException w:name="Table Simple 1" w:semiHidden="1" w:unhideWhenUsed="1"/>
     <w:lsdException w:name="Table Simple 2" w:semiHidden="1" w:unhideWhenUsed="1"/>
@@ -8197,6 +8460,7 @@
   <w:style w:type="character" w:default="1" w:styleId="Tipodeletrapredefinidodopargrafo">
     <w:name w:val="Default Paragraph Font"/>
     <w:uiPriority w:val="1"/>
+    <w:semiHidden/>
     <w:unhideWhenUsed/>
   </w:style>
   <w:style w:type="table" w:default="1" w:styleId="Tabelanormal">
@@ -8707,6 +8971,77 @@
       <w:shd w:val="clear" w:color="auto" w:fill="E1DFDD"/>
     </w:rPr>
   </w:style>
+  <w:style w:type="paragraph" w:styleId="Cabealho">
+    <w:name w:val="header"/>
+    <w:basedOn w:val="Normal"/>
+    <w:link w:val="CabealhoCarter"/>
+    <w:rsid w:val="00717291"/>
+    <w:pPr>
+      <w:tabs>
+        <w:tab w:val="center" w:pos="4252"/>
+        <w:tab w:val="right" w:pos="8504"/>
+      </w:tabs>
+      <w:spacing w:after="0"/>
+    </w:pPr>
+  </w:style>
+  <w:style w:type="character" w:customStyle="1" w:styleId="CabealhoCarter">
+    <w:name w:val="Cabeçalho Caráter"/>
+    <w:basedOn w:val="Tipodeletrapredefinidodopargrafo"/>
+    <w:link w:val="Cabealho"/>
+    <w:rsid w:val="00717291"/>
+  </w:style>
+  <w:style w:type="paragraph" w:styleId="Rodap">
+    <w:name w:val="footer"/>
+    <w:basedOn w:val="Normal"/>
+    <w:link w:val="RodapCarter"/>
+    <w:uiPriority w:val="99"/>
+    <w:rsid w:val="00717291"/>
+    <w:pPr>
+      <w:tabs>
+        <w:tab w:val="center" w:pos="4252"/>
+        <w:tab w:val="right" w:pos="8504"/>
+      </w:tabs>
+      <w:spacing w:after="0"/>
+    </w:pPr>
+  </w:style>
+  <w:style w:type="character" w:customStyle="1" w:styleId="RodapCarter">
+    <w:name w:val="Rodapé Caráter"/>
+    <w:basedOn w:val="Tipodeletrapredefinidodopargrafo"/>
+    <w:link w:val="Rodap"/>
+    <w:uiPriority w:val="99"/>
+    <w:rsid w:val="00717291"/>
+  </w:style>
+  <w:style w:type="paragraph" w:styleId="Textodenotadefim">
+    <w:name w:val="endnote text"/>
+    <w:basedOn w:val="Normal"/>
+    <w:link w:val="TextodenotadefimCarter"/>
+    <w:rsid w:val="00717291"/>
+    <w:pPr>
+      <w:spacing w:after="0"/>
+    </w:pPr>
+    <w:rPr>
+      <w:sz w:val="20"/>
+      <w:szCs w:val="20"/>
+    </w:rPr>
+  </w:style>
+  <w:style w:type="character" w:customStyle="1" w:styleId="TextodenotadefimCarter">
+    <w:name w:val="Texto de nota de fim Caráter"/>
+    <w:basedOn w:val="Tipodeletrapredefinidodopargrafo"/>
+    <w:link w:val="Textodenotadefim"/>
+    <w:rsid w:val="00717291"/>
+    <w:rPr>
+      <w:sz w:val="20"/>
+      <w:szCs w:val="20"/>
+    </w:rPr>
+  </w:style>
+  <w:style w:type="character" w:styleId="Refdenotadefim">
+    <w:name w:val="endnote reference"/>
+    <w:basedOn w:val="Tipodeletrapredefinidodopargrafo"/>
+    <w:rsid w:val="00717291"/>
+    <w:rPr>
+      <w:vertAlign w:val="superscript"/>
+    </w:rPr>
+  </w:style>
 </w:styles>
 </file>
 
@@ -9003,4 +9338,16 @@
     </a:ext>
   </a:extLst>
 </a:theme>
+</file>
+
+<file path=customXml/item1.xml><?xml version="1.0" encoding="utf-8"?>
+<b:Sources xmlns:b="http://schemas.openxmlformats.org/officeDocument/2006/bibliography" xmlns="http://schemas.openxmlformats.org/officeDocument/2006/bibliography" SelectedStyle="\APASixthEditionOfficeOnline.xsl" StyleName="APA" Version="6"/>
+</file>
+
+<file path=customXml/itemProps1.xml><?xml version="1.0" encoding="utf-8"?>
+<ds:datastoreItem xmlns:ds="http://schemas.openxmlformats.org/officeDocument/2006/customXml" ds:itemID="{F3BD282F-CAE7-420B-A5A3-228387425B49}">
+  <ds:schemaRefs>
+    <ds:schemaRef ds:uri="http://schemas.openxmlformats.org/officeDocument/2006/bibliography"/>
+  </ds:schemaRefs>
+</ds:datastoreItem>
 </file>
</xml_diff>